<commit_message>
add: solutions for problem 2 in assignment4
</commit_message>
<xml_diff>
--- a/assignment4/report_20190846.docx
+++ b/assignment4/report_20190846.docx
@@ -2,6 +2,51 @@
 <file path=word/document.xml><?xml version="1.0" encoding="utf-8"?>
 <w:document xmlns:wpc="http://schemas.microsoft.com/office/word/2010/wordprocessingCanvas" xmlns:cx="http://schemas.microsoft.com/office/drawing/2014/chartex" xmlns:cx1="http://schemas.microsoft.com/office/drawing/2015/9/8/chartex" xmlns:cx2="http://schemas.microsoft.com/office/drawing/2015/10/21/chartex" xmlns:cx3="http://schemas.microsoft.com/office/drawing/2016/5/9/chartex" xmlns:cx4="http://schemas.microsoft.com/office/drawing/2016/5/10/chartex" xmlns:cx5="http://schemas.microsoft.com/office/drawing/2016/5/11/chartex" xmlns:cx6="http://schemas.microsoft.com/office/drawing/2016/5/12/chartex" xmlns:cx7="http://schemas.microsoft.com/office/drawing/2016/5/13/chartex" xmlns:cx8="http://schemas.microsoft.com/office/drawing/2016/5/14/chartex" xmlns:mc="http://schemas.openxmlformats.org/markup-compatibility/2006" xmlns:aink="http://schemas.microsoft.com/office/drawing/2016/ink" xmlns:am3d="http://schemas.microsoft.com/office/drawing/2017/model3d" xmlns:o="urn:schemas-microsoft-com:office:office" xmlns:r="http://schemas.openxmlformats.org/officeDocument/2006/relationships" xmlns:m="http://schemas.openxmlformats.org/officeDocument/2006/math" xmlns:v="urn:schemas-microsoft-com:vml" xmlns:wp14="http://schemas.microsoft.com/office/word/2010/wordprocessingDrawing" xmlns:wp="http://schemas.openxmlformats.org/drawingml/2006/wordprocessingDrawing" xmlns:w10="urn:schemas-microsoft-com:office:word" xmlns:w="http://schemas.openxmlformats.org/wordprocessingml/2006/main" xmlns:w14="http://schemas.microsoft.com/office/word/2010/wordml" xmlns:w15="http://schemas.microsoft.com/office/word/2012/wordml" xmlns:w16cex="http://schemas.microsoft.com/office/word/2018/wordml/cex" xmlns:w16cid="http://schemas.microsoft.com/office/word/2016/wordml/cid" xmlns:w16="http://schemas.microsoft.com/office/word/2018/wordml" xmlns:w16sdtdh="http://schemas.microsoft.com/office/word/2020/wordml/sdtdatahash" xmlns:w16se="http://schemas.microsoft.com/office/word/2015/wordml/symex" xmlns:wpg="http://schemas.microsoft.com/office/word/2010/wordprocessingGroup" xmlns:wpi="http://schemas.microsoft.com/office/word/2010/wordprocessingInk" xmlns:wne="http://schemas.microsoft.com/office/word/2006/wordml" xmlns:wps="http://schemas.microsoft.com/office/word/2010/wordprocessingShape" mc:Ignorable="w14 w15 w16se w16cid w16 w16cex w16sdtdh wp14">
   <w:body>
+    <w:p>
+      <w:pPr>
+        <w:jc w:val="center"/>
+        <w:rPr>
+          <w:lang w:val="en-US"/>
+        </w:rPr>
+      </w:pPr>
+      <w:r>
+        <w:rPr>
+          <w:lang w:val="en-US"/>
+        </w:rPr>
+        <w:t>assignment4 handwriting problems</w:t>
+      </w:r>
+    </w:p>
+    <w:p>
+      <w:pPr>
+        <w:jc w:val="right"/>
+        <w:rPr>
+          <w:rFonts w:hint="eastAsia"/>
+          <w:lang w:val="en-US"/>
+        </w:rPr>
+      </w:pPr>
+      <w:r>
+        <w:rPr>
+          <w:lang w:val="en-US"/>
+        </w:rPr>
+        <w:t xml:space="preserve">20190846 </w:t>
+      </w:r>
+      <w:proofErr w:type="spellStart"/>
+      <w:r>
+        <w:rPr>
+          <w:rFonts w:hint="eastAsia"/>
+          <w:lang w:val="en-US"/>
+        </w:rPr>
+        <w:t>정희종</w:t>
+      </w:r>
+      <w:proofErr w:type="spellEnd"/>
+    </w:p>
+    <w:p>
+      <w:pPr>
+        <w:rPr>
+          <w:lang w:val="en-US"/>
+        </w:rPr>
+      </w:pPr>
+    </w:p>
     <w:p>
       <w:pPr>
         <w:rPr>
@@ -378,11 +423,23 @@
       </w:pPr>
     </w:p>
     <w:p>
-      <w:r>
-        <w:rPr>
-          <w:lang w:val="en-US"/>
-        </w:rPr>
-        <w:t>each centroid is a point in R^784, and it is mean of each cluster. By applying implemented</w:t>
+      <w:pPr>
+        <w:rPr>
+          <w:lang w:val="en-US"/>
+        </w:rPr>
+      </w:pPr>
+      <w:r>
+        <w:rPr>
+          <w:rFonts w:hint="eastAsia"/>
+          <w:lang w:val="en-US"/>
+        </w:rPr>
+        <w:t>E</w:t>
+      </w:r>
+      <w:r>
+        <w:rPr>
+          <w:lang w:val="en-US"/>
+        </w:rPr>
+        <w:t>ach centroid is a point in R^784, and it is mean of each cluster. By applying implemented</w:t>
       </w:r>
       <w:r>
         <w:rPr>
@@ -394,19 +451,676 @@
         <w:rPr>
           <w:lang w:val="en-US"/>
         </w:rPr>
-        <w:t xml:space="preserve"> But as we can see from the result, cluster 4(centroid 4) is omitted. This is due to the behavior of function update_assignment.</w:t>
-      </w:r>
-      <w:r>
-        <w:rPr>
-          <w:lang w:val="en-US"/>
-        </w:rPr>
-        <w:t xml:space="preserve"> update_assignment's return value does not include centroid which does not have any data point closest to it.</w:t>
-      </w:r>
-      <w:r>
-        <w:rPr>
-          <w:lang w:val="en-US"/>
-        </w:rPr>
-        <w:t xml:space="preserve"> So as a result we obtain 9 clusters(centroids), and again, since centroids are mean value of each cluster, the resulting centroid image looks like actual digits.</w:t>
+        <w:t xml:space="preserve"> But as we can see from the result, cluster 4(centroid 4) is omitted. This is due to the behavior of function </w:t>
+      </w:r>
+      <w:proofErr w:type="spellStart"/>
+      <w:r>
+        <w:rPr>
+          <w:lang w:val="en-US"/>
+        </w:rPr>
+        <w:t>update_assignment</w:t>
+      </w:r>
+      <w:proofErr w:type="spellEnd"/>
+      <w:r>
+        <w:rPr>
+          <w:lang w:val="en-US"/>
+        </w:rPr>
+        <w:t>.</w:t>
+      </w:r>
+      <w:r>
+        <w:rPr>
+          <w:lang w:val="en-US"/>
+        </w:rPr>
+        <w:t xml:space="preserve"> </w:t>
+      </w:r>
+      <w:proofErr w:type="spellStart"/>
+      <w:r>
+        <w:rPr>
+          <w:lang w:val="en-US"/>
+        </w:rPr>
+        <w:t>update_assignment's</w:t>
+      </w:r>
+      <w:proofErr w:type="spellEnd"/>
+      <w:r>
+        <w:rPr>
+          <w:lang w:val="en-US"/>
+        </w:rPr>
+        <w:t xml:space="preserve"> return value does not include centroid which does not have any data point closest to it.</w:t>
+      </w:r>
+      <w:r>
+        <w:rPr>
+          <w:lang w:val="en-US"/>
+        </w:rPr>
+        <w:t xml:space="preserve"> So as a </w:t>
+      </w:r>
+      <w:proofErr w:type="gramStart"/>
+      <w:r>
+        <w:rPr>
+          <w:lang w:val="en-US"/>
+        </w:rPr>
+        <w:t>result</w:t>
+      </w:r>
+      <w:proofErr w:type="gramEnd"/>
+      <w:r>
+        <w:rPr>
+          <w:lang w:val="en-US"/>
+        </w:rPr>
+        <w:t xml:space="preserve"> we obtain 9 clusters(centroids), and again, since centroids are mean value of each cluster, the resulting centroid image looks like actual digits.</w:t>
+      </w:r>
+    </w:p>
+    <w:p>
+      <w:pPr>
+        <w:rPr>
+          <w:lang w:val="en-US"/>
+        </w:rPr>
+      </w:pPr>
+      <w:r>
+        <w:rPr>
+          <w:lang w:val="en-US"/>
+        </w:rPr>
+        <w:br w:type="page"/>
+      </w:r>
+    </w:p>
+    <w:p>
+      <w:pPr>
+        <w:rPr>
+          <w:rFonts w:hint="eastAsia"/>
+          <w:noProof/>
+          <w:lang w:val="en-US"/>
+        </w:rPr>
+      </w:pPr>
+      <w:r>
+        <w:rPr>
+          <w:rFonts w:hint="eastAsia"/>
+        </w:rPr>
+        <w:lastRenderedPageBreak/>
+        <w:t>p</w:t>
+      </w:r>
+      <w:proofErr w:type="spellStart"/>
+      <w:r>
+        <w:rPr>
+          <w:lang w:val="en-US"/>
+        </w:rPr>
+        <w:t>roblem</w:t>
+      </w:r>
+      <w:proofErr w:type="spellEnd"/>
+      <w:r>
+        <w:rPr>
+          <w:lang w:val="en-US"/>
+        </w:rPr>
+        <w:t xml:space="preserve"> 2d: Clustering 2D points</w:t>
+      </w:r>
+      <w:r>
+        <w:rPr>
+          <w:rFonts w:hint="eastAsia"/>
+          <w:noProof/>
+          <w:lang w:val="en-US"/>
+        </w:rPr>
+        <w:drawing>
+          <wp:inline distT="0" distB="0" distL="0" distR="0" wp14:anchorId="1B0590C2" wp14:editId="70A2F3CA">
+            <wp:extent cx="5842000" cy="4381500"/>
+            <wp:effectExtent l="0" t="0" r="0" b="0"/>
+            <wp:docPr id="15" name="Picture 15" descr="Chart, scatter chart&#10;&#10;Description automatically generated"/>
+            <wp:cNvGraphicFramePr>
+              <a:graphicFrameLocks xmlns:a="http://schemas.openxmlformats.org/drawingml/2006/main" noChangeAspect="1"/>
+            </wp:cNvGraphicFramePr>
+            <a:graphic xmlns:a="http://schemas.openxmlformats.org/drawingml/2006/main">
+              <a:graphicData uri="http://schemas.openxmlformats.org/drawingml/2006/picture">
+                <pic:pic xmlns:pic="http://schemas.openxmlformats.org/drawingml/2006/picture">
+                  <pic:nvPicPr>
+                    <pic:cNvPr id="15" name="Picture 15" descr="Chart, scatter chart&#10;&#10;Description automatically generated"/>
+                    <pic:cNvPicPr/>
+                  </pic:nvPicPr>
+                  <pic:blipFill>
+                    <a:blip r:embed="rId11">
+                      <a:extLst>
+                        <a:ext uri="{28A0092B-C50C-407E-A947-70E740481C1C}">
+                          <a14:useLocalDpi xmlns:a14="http://schemas.microsoft.com/office/drawing/2010/main" val="0"/>
+                        </a:ext>
+                      </a:extLst>
+                    </a:blip>
+                    <a:stretch>
+                      <a:fillRect/>
+                    </a:stretch>
+                  </pic:blipFill>
+                  <pic:spPr>
+                    <a:xfrm>
+                      <a:off x="0" y="0"/>
+                      <a:ext cx="5842000" cy="4381500"/>
+                    </a:xfrm>
+                    <a:prstGeom prst="rect">
+                      <a:avLst/>
+                    </a:prstGeom>
+                  </pic:spPr>
+                </pic:pic>
+              </a:graphicData>
+            </a:graphic>
+          </wp:inline>
+        </w:drawing>
+      </w:r>
+      <w:r>
+        <w:rPr>
+          <w:rFonts w:hint="eastAsia"/>
+          <w:noProof/>
+          <w:lang w:val="en-US"/>
+        </w:rPr>
+        <w:lastRenderedPageBreak/>
+        <w:drawing>
+          <wp:inline distT="0" distB="0" distL="0" distR="0" wp14:anchorId="49E23B0D" wp14:editId="2F6CCFD0">
+            <wp:extent cx="5842000" cy="4381500"/>
+            <wp:effectExtent l="0" t="0" r="0" b="0"/>
+            <wp:docPr id="16" name="Picture 16" descr="Chart, scatter chart&#10;&#10;Description automatically generated"/>
+            <wp:cNvGraphicFramePr>
+              <a:graphicFrameLocks xmlns:a="http://schemas.openxmlformats.org/drawingml/2006/main" noChangeAspect="1"/>
+            </wp:cNvGraphicFramePr>
+            <a:graphic xmlns:a="http://schemas.openxmlformats.org/drawingml/2006/main">
+              <a:graphicData uri="http://schemas.openxmlformats.org/drawingml/2006/picture">
+                <pic:pic xmlns:pic="http://schemas.openxmlformats.org/drawingml/2006/picture">
+                  <pic:nvPicPr>
+                    <pic:cNvPr id="16" name="Picture 16" descr="Chart, scatter chart&#10;&#10;Description automatically generated"/>
+                    <pic:cNvPicPr/>
+                  </pic:nvPicPr>
+                  <pic:blipFill>
+                    <a:blip r:embed="rId12">
+                      <a:extLst>
+                        <a:ext uri="{28A0092B-C50C-407E-A947-70E740481C1C}">
+                          <a14:useLocalDpi xmlns:a14="http://schemas.microsoft.com/office/drawing/2010/main" val="0"/>
+                        </a:ext>
+                      </a:extLst>
+                    </a:blip>
+                    <a:stretch>
+                      <a:fillRect/>
+                    </a:stretch>
+                  </pic:blipFill>
+                  <pic:spPr>
+                    <a:xfrm>
+                      <a:off x="0" y="0"/>
+                      <a:ext cx="5842000" cy="4381500"/>
+                    </a:xfrm>
+                    <a:prstGeom prst="rect">
+                      <a:avLst/>
+                    </a:prstGeom>
+                  </pic:spPr>
+                </pic:pic>
+              </a:graphicData>
+            </a:graphic>
+          </wp:inline>
+        </w:drawing>
+      </w:r>
+      <w:r>
+        <w:rPr>
+          <w:rFonts w:hint="eastAsia"/>
+          <w:noProof/>
+          <w:lang w:val="en-US"/>
+        </w:rPr>
+        <w:lastRenderedPageBreak/>
+        <w:drawing>
+          <wp:inline distT="0" distB="0" distL="0" distR="0" wp14:anchorId="329D8605" wp14:editId="784BF67C">
+            <wp:extent cx="5842000" cy="4381500"/>
+            <wp:effectExtent l="0" t="0" r="0" b="0"/>
+            <wp:docPr id="17" name="Picture 17" descr="Chart, scatter chart&#10;&#10;Description automatically generated"/>
+            <wp:cNvGraphicFramePr>
+              <a:graphicFrameLocks xmlns:a="http://schemas.openxmlformats.org/drawingml/2006/main" noChangeAspect="1"/>
+            </wp:cNvGraphicFramePr>
+            <a:graphic xmlns:a="http://schemas.openxmlformats.org/drawingml/2006/main">
+              <a:graphicData uri="http://schemas.openxmlformats.org/drawingml/2006/picture">
+                <pic:pic xmlns:pic="http://schemas.openxmlformats.org/drawingml/2006/picture">
+                  <pic:nvPicPr>
+                    <pic:cNvPr id="17" name="Picture 17" descr="Chart, scatter chart&#10;&#10;Description automatically generated"/>
+                    <pic:cNvPicPr/>
+                  </pic:nvPicPr>
+                  <pic:blipFill>
+                    <a:blip r:embed="rId13">
+                      <a:extLst>
+                        <a:ext uri="{28A0092B-C50C-407E-A947-70E740481C1C}">
+                          <a14:useLocalDpi xmlns:a14="http://schemas.microsoft.com/office/drawing/2010/main" val="0"/>
+                        </a:ext>
+                      </a:extLst>
+                    </a:blip>
+                    <a:stretch>
+                      <a:fillRect/>
+                    </a:stretch>
+                  </pic:blipFill>
+                  <pic:spPr>
+                    <a:xfrm>
+                      <a:off x="0" y="0"/>
+                      <a:ext cx="5842000" cy="4381500"/>
+                    </a:xfrm>
+                    <a:prstGeom prst="rect">
+                      <a:avLst/>
+                    </a:prstGeom>
+                  </pic:spPr>
+                </pic:pic>
+              </a:graphicData>
+            </a:graphic>
+          </wp:inline>
+        </w:drawing>
+      </w:r>
+      <w:r>
+        <w:rPr>
+          <w:rFonts w:hint="eastAsia"/>
+          <w:noProof/>
+          <w:lang w:val="en-US"/>
+        </w:rPr>
+        <w:lastRenderedPageBreak/>
+        <w:drawing>
+          <wp:inline distT="0" distB="0" distL="0" distR="0" wp14:anchorId="16A7EB21" wp14:editId="25E36056">
+            <wp:extent cx="5842000" cy="4381500"/>
+            <wp:effectExtent l="0" t="0" r="0" b="0"/>
+            <wp:docPr id="18" name="Picture 18" descr="Chart, scatter chart&#10;&#10;Description automatically generated"/>
+            <wp:cNvGraphicFramePr>
+              <a:graphicFrameLocks xmlns:a="http://schemas.openxmlformats.org/drawingml/2006/main" noChangeAspect="1"/>
+            </wp:cNvGraphicFramePr>
+            <a:graphic xmlns:a="http://schemas.openxmlformats.org/drawingml/2006/main">
+              <a:graphicData uri="http://schemas.openxmlformats.org/drawingml/2006/picture">
+                <pic:pic xmlns:pic="http://schemas.openxmlformats.org/drawingml/2006/picture">
+                  <pic:nvPicPr>
+                    <pic:cNvPr id="18" name="Picture 18" descr="Chart, scatter chart&#10;&#10;Description automatically generated"/>
+                    <pic:cNvPicPr/>
+                  </pic:nvPicPr>
+                  <pic:blipFill>
+                    <a:blip r:embed="rId14">
+                      <a:extLst>
+                        <a:ext uri="{28A0092B-C50C-407E-A947-70E740481C1C}">
+                          <a14:useLocalDpi xmlns:a14="http://schemas.microsoft.com/office/drawing/2010/main" val="0"/>
+                        </a:ext>
+                      </a:extLst>
+                    </a:blip>
+                    <a:stretch>
+                      <a:fillRect/>
+                    </a:stretch>
+                  </pic:blipFill>
+                  <pic:spPr>
+                    <a:xfrm>
+                      <a:off x="0" y="0"/>
+                      <a:ext cx="5842000" cy="4381500"/>
+                    </a:xfrm>
+                    <a:prstGeom prst="rect">
+                      <a:avLst/>
+                    </a:prstGeom>
+                  </pic:spPr>
+                </pic:pic>
+              </a:graphicData>
+            </a:graphic>
+          </wp:inline>
+        </w:drawing>
+      </w:r>
+      <w:r>
+        <w:rPr>
+          <w:rFonts w:hint="eastAsia"/>
+          <w:noProof/>
+          <w:lang w:val="en-US"/>
+        </w:rPr>
+        <w:lastRenderedPageBreak/>
+        <w:drawing>
+          <wp:inline distT="0" distB="0" distL="0" distR="0" wp14:anchorId="53547F5A" wp14:editId="6DB6813F">
+            <wp:extent cx="5842000" cy="4381500"/>
+            <wp:effectExtent l="0" t="0" r="0" b="0"/>
+            <wp:docPr id="19" name="Picture 19" descr="Chart, scatter chart&#10;&#10;Description automatically generated"/>
+            <wp:cNvGraphicFramePr>
+              <a:graphicFrameLocks xmlns:a="http://schemas.openxmlformats.org/drawingml/2006/main" noChangeAspect="1"/>
+            </wp:cNvGraphicFramePr>
+            <a:graphic xmlns:a="http://schemas.openxmlformats.org/drawingml/2006/main">
+              <a:graphicData uri="http://schemas.openxmlformats.org/drawingml/2006/picture">
+                <pic:pic xmlns:pic="http://schemas.openxmlformats.org/drawingml/2006/picture">
+                  <pic:nvPicPr>
+                    <pic:cNvPr id="19" name="Picture 19" descr="Chart, scatter chart&#10;&#10;Description automatically generated"/>
+                    <pic:cNvPicPr/>
+                  </pic:nvPicPr>
+                  <pic:blipFill>
+                    <a:blip r:embed="rId15">
+                      <a:extLst>
+                        <a:ext uri="{28A0092B-C50C-407E-A947-70E740481C1C}">
+                          <a14:useLocalDpi xmlns:a14="http://schemas.microsoft.com/office/drawing/2010/main" val="0"/>
+                        </a:ext>
+                      </a:extLst>
+                    </a:blip>
+                    <a:stretch>
+                      <a:fillRect/>
+                    </a:stretch>
+                  </pic:blipFill>
+                  <pic:spPr>
+                    <a:xfrm>
+                      <a:off x="0" y="0"/>
+                      <a:ext cx="5842000" cy="4381500"/>
+                    </a:xfrm>
+                    <a:prstGeom prst="rect">
+                      <a:avLst/>
+                    </a:prstGeom>
+                  </pic:spPr>
+                </pic:pic>
+              </a:graphicData>
+            </a:graphic>
+          </wp:inline>
+        </w:drawing>
+      </w:r>
+      <w:r>
+        <w:rPr>
+          <w:rFonts w:hint="eastAsia"/>
+          <w:noProof/>
+          <w:lang w:val="en-US"/>
+        </w:rPr>
+        <w:lastRenderedPageBreak/>
+        <w:drawing>
+          <wp:inline distT="0" distB="0" distL="0" distR="0" wp14:anchorId="6FDC560D" wp14:editId="4F9216A8">
+            <wp:extent cx="5842000" cy="4381500"/>
+            <wp:effectExtent l="0" t="0" r="0" b="0"/>
+            <wp:docPr id="20" name="Picture 20" descr="Chart, scatter chart&#10;&#10;Description automatically generated"/>
+            <wp:cNvGraphicFramePr>
+              <a:graphicFrameLocks xmlns:a="http://schemas.openxmlformats.org/drawingml/2006/main" noChangeAspect="1"/>
+            </wp:cNvGraphicFramePr>
+            <a:graphic xmlns:a="http://schemas.openxmlformats.org/drawingml/2006/main">
+              <a:graphicData uri="http://schemas.openxmlformats.org/drawingml/2006/picture">
+                <pic:pic xmlns:pic="http://schemas.openxmlformats.org/drawingml/2006/picture">
+                  <pic:nvPicPr>
+                    <pic:cNvPr id="20" name="Picture 20" descr="Chart, scatter chart&#10;&#10;Description automatically generated"/>
+                    <pic:cNvPicPr/>
+                  </pic:nvPicPr>
+                  <pic:blipFill>
+                    <a:blip r:embed="rId16">
+                      <a:extLst>
+                        <a:ext uri="{28A0092B-C50C-407E-A947-70E740481C1C}">
+                          <a14:useLocalDpi xmlns:a14="http://schemas.microsoft.com/office/drawing/2010/main" val="0"/>
+                        </a:ext>
+                      </a:extLst>
+                    </a:blip>
+                    <a:stretch>
+                      <a:fillRect/>
+                    </a:stretch>
+                  </pic:blipFill>
+                  <pic:spPr>
+                    <a:xfrm>
+                      <a:off x="0" y="0"/>
+                      <a:ext cx="5842000" cy="4381500"/>
+                    </a:xfrm>
+                    <a:prstGeom prst="rect">
+                      <a:avLst/>
+                    </a:prstGeom>
+                  </pic:spPr>
+                </pic:pic>
+              </a:graphicData>
+            </a:graphic>
+          </wp:inline>
+        </w:drawing>
+      </w:r>
+      <w:r>
+        <w:rPr>
+          <w:rFonts w:hint="eastAsia"/>
+          <w:noProof/>
+          <w:lang w:val="en-US"/>
+        </w:rPr>
+        <w:lastRenderedPageBreak/>
+        <w:drawing>
+          <wp:inline distT="0" distB="0" distL="0" distR="0" wp14:anchorId="2D6EF750" wp14:editId="00E4E597">
+            <wp:extent cx="5842000" cy="4381500"/>
+            <wp:effectExtent l="0" t="0" r="0" b="0"/>
+            <wp:docPr id="21" name="Picture 21" descr="Chart, scatter chart&#10;&#10;Description automatically generated"/>
+            <wp:cNvGraphicFramePr>
+              <a:graphicFrameLocks xmlns:a="http://schemas.openxmlformats.org/drawingml/2006/main" noChangeAspect="1"/>
+            </wp:cNvGraphicFramePr>
+            <a:graphic xmlns:a="http://schemas.openxmlformats.org/drawingml/2006/main">
+              <a:graphicData uri="http://schemas.openxmlformats.org/drawingml/2006/picture">
+                <pic:pic xmlns:pic="http://schemas.openxmlformats.org/drawingml/2006/picture">
+                  <pic:nvPicPr>
+                    <pic:cNvPr id="21" name="Picture 21" descr="Chart, scatter chart&#10;&#10;Description automatically generated"/>
+                    <pic:cNvPicPr/>
+                  </pic:nvPicPr>
+                  <pic:blipFill>
+                    <a:blip r:embed="rId17">
+                      <a:extLst>
+                        <a:ext uri="{28A0092B-C50C-407E-A947-70E740481C1C}">
+                          <a14:useLocalDpi xmlns:a14="http://schemas.microsoft.com/office/drawing/2010/main" val="0"/>
+                        </a:ext>
+                      </a:extLst>
+                    </a:blip>
+                    <a:stretch>
+                      <a:fillRect/>
+                    </a:stretch>
+                  </pic:blipFill>
+                  <pic:spPr>
+                    <a:xfrm>
+                      <a:off x="0" y="0"/>
+                      <a:ext cx="5842000" cy="4381500"/>
+                    </a:xfrm>
+                    <a:prstGeom prst="rect">
+                      <a:avLst/>
+                    </a:prstGeom>
+                  </pic:spPr>
+                </pic:pic>
+              </a:graphicData>
+            </a:graphic>
+          </wp:inline>
+        </w:drawing>
+      </w:r>
+    </w:p>
+    <w:p>
+      <w:pPr>
+        <w:rPr>
+          <w:lang w:val="en-US"/>
+        </w:rPr>
+      </w:pPr>
+      <w:r>
+        <w:rPr>
+          <w:lang w:val="en-US"/>
+        </w:rPr>
+        <w:t xml:space="preserve">plots above are new 7 plots from </w:t>
+      </w:r>
+      <w:proofErr w:type="spellStart"/>
+      <w:r>
+        <w:rPr>
+          <w:lang w:val="en-US"/>
+        </w:rPr>
+        <w:t>soft_kmean</w:t>
+      </w:r>
+      <w:proofErr w:type="spellEnd"/>
+      <w:r>
+        <w:rPr>
+          <w:lang w:val="en-US"/>
+        </w:rPr>
+        <w:t xml:space="preserve"> with original beta </w:t>
+      </w:r>
+      <w:proofErr w:type="gramStart"/>
+      <w:r>
+        <w:rPr>
+          <w:lang w:val="en-US"/>
+        </w:rPr>
+        <w:t>value(</w:t>
+      </w:r>
+      <w:proofErr w:type="gramEnd"/>
+      <w:r>
+        <w:rPr>
+          <w:lang w:val="en-US"/>
+        </w:rPr>
+        <w:t>3)</w:t>
+      </w:r>
+    </w:p>
+    <w:p>
+      <w:pPr>
+        <w:rPr>
+          <w:lang w:val="en-US"/>
+        </w:rPr>
+      </w:pPr>
+    </w:p>
+    <w:p>
+      <w:pPr>
+        <w:rPr>
+          <w:rFonts w:hint="eastAsia"/>
+          <w:lang w:val="en-US"/>
+        </w:rPr>
+      </w:pPr>
+    </w:p>
+    <w:p>
+      <w:pPr>
+        <w:rPr>
+          <w:rFonts w:hint="eastAsia"/>
+          <w:lang w:val="en-US"/>
+        </w:rPr>
+      </w:pPr>
+    </w:p>
+    <w:p>
+      <w:pPr>
+        <w:rPr>
+          <w:rFonts w:hint="eastAsia"/>
+          <w:lang w:val="en-US"/>
+        </w:rPr>
+      </w:pPr>
+    </w:p>
+    <w:p>
+      <w:pPr>
+        <w:rPr>
+          <w:rFonts w:hint="eastAsia"/>
+          <w:lang w:val="en-US"/>
+        </w:rPr>
+      </w:pPr>
+    </w:p>
+    <w:p>
+      <w:pPr>
+        <w:tabs>
+          <w:tab w:val="left" w:pos="3625"/>
+        </w:tabs>
+        <w:rPr>
+          <w:noProof/>
+          <w:lang w:val="en-US"/>
+        </w:rPr>
+      </w:pPr>
+    </w:p>
+    <w:p>
+      <w:pPr>
+        <w:tabs>
+          <w:tab w:val="left" w:pos="3625"/>
+        </w:tabs>
+        <w:rPr>
+          <w:noProof/>
+          <w:lang w:val="en-US"/>
+        </w:rPr>
+      </w:pPr>
+      <w:r>
+        <w:rPr>
+          <w:lang w:val="en-US"/>
+        </w:rPr>
+        <w:lastRenderedPageBreak/>
+        <w:t xml:space="preserve">result </w:t>
+      </w:r>
+      <w:r>
+        <w:rPr>
+          <w:lang w:val="en-US"/>
+        </w:rPr>
+        <w:t xml:space="preserve">plot </w:t>
+      </w:r>
+      <w:r>
+        <w:rPr>
+          <w:lang w:val="en-US"/>
+        </w:rPr>
+        <w:t>with beta = 50</w:t>
+      </w:r>
+      <w:r>
+        <w:rPr>
+          <w:noProof/>
+          <w:lang w:val="en-US"/>
+        </w:rPr>
+        <w:drawing>
+          <wp:inline distT="0" distB="0" distL="0" distR="0" wp14:anchorId="79147467" wp14:editId="20C28C5B">
+            <wp:extent cx="5842000" cy="4381500"/>
+            <wp:effectExtent l="0" t="0" r="0" b="0"/>
+            <wp:docPr id="22" name="Picture 22" descr="Chart, scatter chart&#10;&#10;Description automatically generated"/>
+            <wp:cNvGraphicFramePr>
+              <a:graphicFrameLocks xmlns:a="http://schemas.openxmlformats.org/drawingml/2006/main" noChangeAspect="1"/>
+            </wp:cNvGraphicFramePr>
+            <a:graphic xmlns:a="http://schemas.openxmlformats.org/drawingml/2006/main">
+              <a:graphicData uri="http://schemas.openxmlformats.org/drawingml/2006/picture">
+                <pic:pic xmlns:pic="http://schemas.openxmlformats.org/drawingml/2006/picture">
+                  <pic:nvPicPr>
+                    <pic:cNvPr id="22" name="Picture 22" descr="Chart, scatter chart&#10;&#10;Description automatically generated"/>
+                    <pic:cNvPicPr/>
+                  </pic:nvPicPr>
+                  <pic:blipFill>
+                    <a:blip r:embed="rId18">
+                      <a:extLst>
+                        <a:ext uri="{28A0092B-C50C-407E-A947-70E740481C1C}">
+                          <a14:useLocalDpi xmlns:a14="http://schemas.microsoft.com/office/drawing/2010/main" val="0"/>
+                        </a:ext>
+                      </a:extLst>
+                    </a:blip>
+                    <a:stretch>
+                      <a:fillRect/>
+                    </a:stretch>
+                  </pic:blipFill>
+                  <pic:spPr>
+                    <a:xfrm>
+                      <a:off x="0" y="0"/>
+                      <a:ext cx="5842000" cy="4381500"/>
+                    </a:xfrm>
+                    <a:prstGeom prst="rect">
+                      <a:avLst/>
+                    </a:prstGeom>
+                  </pic:spPr>
+                </pic:pic>
+              </a:graphicData>
+            </a:graphic>
+          </wp:inline>
+        </w:drawing>
+      </w:r>
+      <w:r>
+        <w:rPr>
+          <w:lang w:val="en-US"/>
+        </w:rPr>
+        <w:tab/>
+      </w:r>
+    </w:p>
+    <w:p>
+      <w:pPr>
+        <w:tabs>
+          <w:tab w:val="left" w:pos="973"/>
+        </w:tabs>
+        <w:rPr>
+          <w:rFonts w:hint="eastAsia"/>
+          <w:lang w:val="en-US"/>
+        </w:rPr>
+      </w:pPr>
+      <w:r>
+        <w:rPr>
+          <w:lang w:val="en-US"/>
+        </w:rPr>
+        <w:t>W</w:t>
+      </w:r>
+      <w:r>
+        <w:rPr>
+          <w:lang w:val="en-US"/>
+        </w:rPr>
+        <w:t xml:space="preserve">e can see that data points near the cluster </w:t>
+      </w:r>
+      <w:proofErr w:type="gramStart"/>
+      <w:r>
+        <w:rPr>
+          <w:lang w:val="en-US"/>
+        </w:rPr>
+        <w:t>boundary(</w:t>
+      </w:r>
+      <w:proofErr w:type="gramEnd"/>
+      <w:r>
+        <w:rPr>
+          <w:lang w:val="en-US"/>
+        </w:rPr>
+        <w:t xml:space="preserve">decision boundary) became more certain about which cluster to </w:t>
+      </w:r>
+      <w:r>
+        <w:rPr>
+          <w:rFonts w:hint="eastAsia"/>
+          <w:lang w:val="en-US"/>
+        </w:rPr>
+        <w:t>b</w:t>
+      </w:r>
+      <w:r>
+        <w:rPr>
+          <w:lang w:val="en-US"/>
+        </w:rPr>
+        <w:t>elong.</w:t>
+      </w:r>
+      <w:r>
+        <w:rPr>
+          <w:lang w:val="en-US"/>
+        </w:rPr>
+        <w:t xml:space="preserve"> This is due to increasing beta. As we increase the value of beta, the softness of the cluster reduces.</w:t>
       </w:r>
     </w:p>
     <w:sectPr>

</xml_diff>